<commit_message>
Modified   documentation/Integrált Értékesítési Rendszer v2.docx
</commit_message>
<xml_diff>
--- a/documentation/Integrált Értékesítési Rendszer v2.docx
+++ b/documentation/Integrált Értékesítési Rendszer v2.docx
@@ -154,6 +154,7 @@
         </w:placeholder>
         <w:text w:multiLine="1"/>
       </w:sdtPr>
+      <w:sdtEndPr/>
       <w:sdtContent>
         <w:p>
           <w:pPr>
@@ -161,10 +162,7 @@
             <w:jc w:val="center"/>
           </w:pPr>
           <w:r>
-            <w:t>IE</w:t>
-          </w:r>
-          <w:r>
-            <w:t>R</w:t>
+            <w:t>IER</w:t>
           </w:r>
           <w:r>
             <w:br/>
@@ -3264,19 +3262,9 @@
       <w:r>
         <w:t xml:space="preserve"> és </w:t>
       </w:r>
-      <w:proofErr w:type="spellStart"/>
-      <w:r>
-        <w:t>Self</w:t>
-      </w:r>
-      <w:proofErr w:type="spellEnd"/>
-      <w:r>
-        <w:t xml:space="preserve"> </w:t>
-      </w:r>
-      <w:proofErr w:type="spellStart"/>
-      <w:r>
-        <w:t>Care</w:t>
-      </w:r>
-      <w:proofErr w:type="spellEnd"/>
+      <w:r>
+        <w:t>Self Care</w:t>
+      </w:r>
       <w:r>
         <w:t xml:space="preserve"> támogató</w:t>
       </w:r>
@@ -3421,19 +3409,9 @@
       <w:r>
         <w:t xml:space="preserve"> Web áruház és </w:t>
       </w:r>
-      <w:proofErr w:type="spellStart"/>
-      <w:r>
-        <w:t>Self</w:t>
-      </w:r>
-      <w:proofErr w:type="spellEnd"/>
-      <w:r>
-        <w:t xml:space="preserve"> </w:t>
-      </w:r>
-      <w:proofErr w:type="spellStart"/>
-      <w:r>
-        <w:t>Care</w:t>
-      </w:r>
-      <w:proofErr w:type="spellEnd"/>
+      <w:r>
+        <w:t>Self Care</w:t>
+      </w:r>
       <w:r>
         <w:t xml:space="preserve"> modulba tud belépni és nem rendelkezik különböző jogokkal. Egy ügyfél két úton kerülhet be a rendszerbe:</w:t>
       </w:r>
@@ -3449,19 +3427,9 @@
       <w:r>
         <w:t xml:space="preserve">Beregisztrálta önmagát a Web áruház és </w:t>
       </w:r>
-      <w:proofErr w:type="spellStart"/>
-      <w:r>
-        <w:t>Self</w:t>
-      </w:r>
-      <w:proofErr w:type="spellEnd"/>
-      <w:r>
-        <w:t xml:space="preserve"> </w:t>
-      </w:r>
-      <w:proofErr w:type="spellStart"/>
-      <w:r>
-        <w:t>Care</w:t>
-      </w:r>
-      <w:proofErr w:type="spellEnd"/>
+      <w:r>
+        <w:t>Self Care</w:t>
+      </w:r>
       <w:r>
         <w:t xml:space="preserve"> modulon keresztül</w:t>
       </w:r>
@@ -3945,18 +3913,10 @@
         <w:t>Raktár kódja (e</w:t>
       </w:r>
       <w:r>
-        <w:t xml:space="preserve">gyértelműen azonosítja a </w:t>
-      </w:r>
-      <w:proofErr w:type="spellStart"/>
-      <w:r>
-        <w:t>raktára</w:t>
-      </w:r>
-      <w:r>
-        <w:t>t</w:t>
-      </w:r>
-      <w:proofErr w:type="spellEnd"/>
-      <w:r>
-        <w:t>)</w:t>
+        <w:t>gyértelműen azonosítja a raktára</w:t>
+      </w:r>
+      <w:r>
+        <w:t>t)</w:t>
       </w:r>
     </w:p>
     <w:p>
@@ -4875,16 +4835,11 @@
       <w:r>
         <w:t xml:space="preserve">, erről </w:t>
       </w:r>
-      <w:proofErr w:type="spellStart"/>
       <w:r>
         <w:t>e</w:t>
       </w:r>
       <w:r>
-        <w:t>mailben</w:t>
-      </w:r>
-      <w:proofErr w:type="spellEnd"/>
-      <w:r>
-        <w:t xml:space="preserve"> tájékoztatást kap</w:t>
+        <w:t>mailben tájékoztatást kap</w:t>
       </w:r>
       <w:r>
         <w:t xml:space="preserve">. </w:t>
@@ -5208,23 +5163,7 @@
       </w:pPr>
       <w:bookmarkStart w:id="24" w:name="_Toc426037994"/>
       <w:r>
-        <w:t xml:space="preserve">Web áruház és </w:t>
-      </w:r>
-      <w:proofErr w:type="spellStart"/>
-      <w:r>
-        <w:t>Self</w:t>
-      </w:r>
-      <w:proofErr w:type="spellEnd"/>
-      <w:r>
-        <w:t xml:space="preserve"> </w:t>
-      </w:r>
-      <w:proofErr w:type="spellStart"/>
-      <w:r>
-        <w:t>Care</w:t>
-      </w:r>
-      <w:proofErr w:type="spellEnd"/>
-      <w:r>
-        <w:t xml:space="preserve"> támogató modul</w:t>
+        <w:t>Web áruház és Self Care támogató modul</w:t>
       </w:r>
       <w:bookmarkEnd w:id="24"/>
     </w:p>
@@ -5233,23 +5172,7 @@
         <w:t xml:space="preserve">A </w:t>
       </w:r>
       <w:r>
-        <w:t xml:space="preserve">Web áruház és </w:t>
-      </w:r>
-      <w:proofErr w:type="spellStart"/>
-      <w:r>
-        <w:t>Self</w:t>
-      </w:r>
-      <w:proofErr w:type="spellEnd"/>
-      <w:r>
-        <w:t xml:space="preserve"> </w:t>
-      </w:r>
-      <w:proofErr w:type="spellStart"/>
-      <w:r>
-        <w:t>Care</w:t>
-      </w:r>
-      <w:proofErr w:type="spellEnd"/>
-      <w:r>
-        <w:t xml:space="preserve"> támogató modul</w:t>
+        <w:t>Web áruház és Self Care támogató modul</w:t>
       </w:r>
       <w:r>
         <w:t xml:space="preserve"> két részmodulból épül fel.</w:t>
@@ -5275,98 +5198,75 @@
           <w:numId w:val="43"/>
         </w:numPr>
       </w:pPr>
-      <w:proofErr w:type="spellStart"/>
-      <w:r>
-        <w:t>Self</w:t>
-      </w:r>
-      <w:proofErr w:type="spellEnd"/>
+      <w:r>
+        <w:t>Self Care támogató</w:t>
+      </w:r>
+    </w:p>
+    <w:p>
+      <w:pPr>
+        <w:ind w:left="360"/>
+      </w:pPr>
+    </w:p>
+    <w:p>
+      <w:pPr>
+        <w:pStyle w:val="Cmsor3"/>
+      </w:pPr>
       <w:r>
         <w:t xml:space="preserve"> </w:t>
       </w:r>
-      <w:proofErr w:type="spellStart"/>
-      <w:r>
-        <w:t>Care</w:t>
-      </w:r>
-      <w:proofErr w:type="spellEnd"/>
-      <w:r>
-        <w:t xml:space="preserve"> támogató</w:t>
-      </w:r>
-    </w:p>
-    <w:p>
-      <w:pPr>
-        <w:ind w:left="360"/>
-      </w:pPr>
+      <w:bookmarkStart w:id="25" w:name="_Toc426037995"/>
+      <w:r>
+        <w:t>A Web áruház</w:t>
+      </w:r>
+      <w:bookmarkEnd w:id="25"/>
+      <w:r>
+        <w:t xml:space="preserve"> </w:t>
+      </w:r>
+    </w:p>
+    <w:p>
+      <w:r>
+        <w:t>A W</w:t>
+      </w:r>
+      <w:r>
+        <w:t>eb áruház k</w:t>
+      </w:r>
+      <w:r>
+        <w:t>épes ajánlatokat definiálni és azokat csoportokba foglalni</w:t>
+      </w:r>
+      <w:r>
+        <w:t xml:space="preserve"> valamint értékesíteni </w:t>
+      </w:r>
+      <w:r>
+        <w:t>azokat ügyfelek számára. Képes</w:t>
+      </w:r>
+      <w:r>
+        <w:t xml:space="preserve"> beregi</w:t>
+      </w:r>
+      <w:r>
+        <w:t xml:space="preserve">sztrálni ügyfeleket a rendszerbe. Képes megjeleníteni a hozzá tartozó raktár készleteit. A modul képes rendeléseket definiálni és azokról információt nyújtani más moduloknak. A modul meg tudja jeleníteni az értékesítések adatait és azokról statisztikákat </w:t>
+      </w:r>
+      <w:r>
+        <w:t xml:space="preserve">tud </w:t>
+      </w:r>
+      <w:r>
+        <w:t xml:space="preserve">készíteni.  </w:t>
+      </w:r>
+      <w:r>
+        <w:t xml:space="preserve">     </w:t>
+      </w:r>
+      <w:r>
+        <w:t xml:space="preserve"> </w:t>
+      </w:r>
     </w:p>
     <w:p>
       <w:pPr>
         <w:pStyle w:val="Cmsor3"/>
       </w:pPr>
-      <w:r>
-        <w:t xml:space="preserve"> </w:t>
-      </w:r>
-      <w:bookmarkStart w:id="25" w:name="_Toc426037995"/>
-      <w:r>
-        <w:t>A Web áruház</w:t>
-      </w:r>
-      <w:bookmarkEnd w:id="25"/>
-      <w:r>
-        <w:t xml:space="preserve"> </w:t>
-      </w:r>
-    </w:p>
-    <w:p>
-      <w:r>
-        <w:t>A W</w:t>
-      </w:r>
-      <w:r>
-        <w:t>eb áruház k</w:t>
-      </w:r>
-      <w:r>
-        <w:t>épes ajánlatokat definiálni és azokat csoportokba foglalni</w:t>
-      </w:r>
-      <w:r>
-        <w:t xml:space="preserve"> valamint értékesíteni </w:t>
-      </w:r>
-      <w:r>
-        <w:t>azokat ügyfelek számára. Képes</w:t>
-      </w:r>
-      <w:r>
-        <w:t xml:space="preserve"> beregi</w:t>
-      </w:r>
-      <w:r>
-        <w:t xml:space="preserve">sztrálni ügyfeleket a rendszerbe. Képes megjeleníteni a hozzá tartozó raktár készleteit. A modul képes rendeléseket definiálni és azokról információt nyújtani más moduloknak. A modul meg tudja jeleníteni az értékesítések adatait és azokról statisztikákat </w:t>
-      </w:r>
-      <w:r>
-        <w:t xml:space="preserve">tud </w:t>
-      </w:r>
-      <w:r>
-        <w:t xml:space="preserve">készíteni.  </w:t>
-      </w:r>
-      <w:r>
-        <w:t xml:space="preserve">     </w:t>
-      </w:r>
-      <w:r>
-        <w:t xml:space="preserve"> </w:t>
-      </w:r>
-    </w:p>
-    <w:p>
-      <w:pPr>
-        <w:pStyle w:val="Cmsor3"/>
-      </w:pPr>
       <w:bookmarkStart w:id="26" w:name="_Toc426037996"/>
-      <w:proofErr w:type="spellStart"/>
-      <w:r>
-        <w:t>Self</w:t>
-      </w:r>
-      <w:proofErr w:type="spellEnd"/>
-      <w:r>
-        <w:t xml:space="preserve"> </w:t>
-      </w:r>
-      <w:proofErr w:type="spellStart"/>
-      <w:r>
-        <w:t>Care</w:t>
+      <w:r>
+        <w:t>Self Care</w:t>
       </w:r>
       <w:bookmarkEnd w:id="26"/>
-      <w:proofErr w:type="spellEnd"/>
     </w:p>
     <w:p>
       <w:r>
@@ -5727,15 +5627,7 @@
         <w:t>A modul képes más rendsze</w:t>
       </w:r>
       <w:r>
-        <w:t xml:space="preserve">reknek információt nyújtani </w:t>
-      </w:r>
-      <w:proofErr w:type="spellStart"/>
-      <w:r>
-        <w:t>webszolgáltatásokon</w:t>
-      </w:r>
-      <w:proofErr w:type="spellEnd"/>
-      <w:r>
-        <w:t xml:space="preserve"> keresztül</w:t>
+        <w:t>reknek információt nyújtani webszolgáltatásokon keresztül</w:t>
       </w:r>
       <w:r>
         <w:t xml:space="preserve"> az elérhető ajánlatokról. </w:t>
@@ -5752,139 +5644,112 @@
     <w:p>
       <w:r>
         <w:t>Azon folyamatok részletezése melyek több modult érintenek.</w:t>
+      </w:r>
+    </w:p>
+    <w:p>
+      <w:pPr>
+        <w:pStyle w:val="Cmsor3"/>
+      </w:pPr>
+      <w:r>
+        <w:t>Ügyfél regisztráció</w:t>
+      </w:r>
+    </w:p>
+    <w:p>
+      <w:r>
+        <w:t xml:space="preserve">Az ügyfél képes regisztrálni önmagát a </w:t>
+      </w:r>
+      <w:r>
+        <w:t>Web áruház és Self Care támogató modul</w:t>
+      </w:r>
+      <w:r>
+        <w:t xml:space="preserve">ban ennek hatására az Értékesítés támogató modulba </w:t>
+      </w:r>
+      <w:r>
+        <w:t>átkerül</w:t>
+      </w:r>
+      <w:r>
+        <w:t xml:space="preserve">nek az ügyféladatai. Ha létezik már ilyen felhasználónévvel ügyfél, azt a regisztrációnál meg kell jeleníteni. </w:t>
+      </w:r>
+    </w:p>
+    <w:p/>
+    <w:p>
+      <w:pPr>
+        <w:pStyle w:val="Cmsor3"/>
+      </w:pPr>
+      <w:r>
+        <w:t>Ügyfél bekeletkezés</w:t>
+      </w:r>
+    </w:p>
+    <w:p>
+      <w:r>
+        <w:t xml:space="preserve">Ha az ügyfél nem a </w:t>
+      </w:r>
+      <w:r>
+        <w:t>Web áruház és Self Care támogató modul</w:t>
+      </w:r>
+      <w:r>
+        <w:t xml:space="preserve">ban regisztrált, akkor is képes bekeletkezni a modulba. </w:t>
+      </w:r>
+      <w:r>
+        <w:t xml:space="preserve">Ha létezik ilyen névvel vagy ügyfél azonosítóval ügyfél, akkor bejelentkezéskor átszedjük az adatait az </w:t>
+      </w:r>
+      <w:r>
+        <w:t>Értékesítés támogató modul</w:t>
+      </w:r>
+      <w:r>
+        <w:t xml:space="preserve">ból. Minden bejelentkezésnél megvizsgáljuk megváltoztak-e az adatai. </w:t>
+      </w:r>
+    </w:p>
+    <w:p/>
+    <w:p>
+      <w:pPr>
+        <w:pStyle w:val="Cmsor3"/>
+      </w:pPr>
+      <w:r>
+        <w:t>Értékesítés</w:t>
+      </w:r>
+    </w:p>
+    <w:p>
+      <w:r>
+        <w:t xml:space="preserve">Ha </w:t>
+      </w:r>
+      <w:r>
+        <w:t>Web áruház és Self Care támogató modul</w:t>
+      </w:r>
+      <w:r>
+        <w:t xml:space="preserve">ban vagy az </w:t>
+      </w:r>
+      <w:r>
+        <w:t>Értékesítés támogató modul</w:t>
+      </w:r>
+      <w:r>
+        <w:t xml:space="preserve">ban egy ajánlat eladásra kerül, akkor az értékesítési ponthoz vagy a web áruházhoz tartozó raktárból az adott ajánlatokban szerepelő termékek száma csökken </w:t>
+      </w:r>
+      <w:r>
+        <w:t>az ajánlato</w:t>
+      </w:r>
+      <w:r>
+        <w:t>kban szereplő darabszámmal. Mindkét modul le tudja kérdezni az egyes ajánlatokban</w:t>
+      </w:r>
+      <w:r>
+        <w:t xml:space="preserve"> </w:t>
+      </w:r>
+      <w:r>
+        <w:t>szereplő</w:t>
+      </w:r>
+      <w:r>
+        <w:t xml:space="preserve"> terméktípusok </w:t>
+      </w:r>
+      <w:r>
+        <w:t>darabszámait.</w:t>
       </w:r>
       <w:bookmarkStart w:id="34" w:name="_GoBack"/>
       <w:bookmarkEnd w:id="34"/>
-    </w:p>
-    <w:p>
-      <w:pPr>
-        <w:pStyle w:val="Cmsor3"/>
-      </w:pPr>
-      <w:r>
-        <w:t>Ügyfél regisztráció</w:t>
-      </w:r>
-    </w:p>
-    <w:p>
-      <w:r>
-        <w:t xml:space="preserve">Az ügyfél képes regisztrálni önmagát a </w:t>
-      </w:r>
-      <w:r>
-        <w:t xml:space="preserve">Web áruház és </w:t>
-      </w:r>
-      <w:proofErr w:type="spellStart"/>
-      <w:r>
-        <w:t>Self</w:t>
-      </w:r>
-      <w:proofErr w:type="spellEnd"/>
-      <w:r>
-        <w:t xml:space="preserve"> </w:t>
-      </w:r>
-      <w:proofErr w:type="spellStart"/>
-      <w:r>
-        <w:t>Care</w:t>
-      </w:r>
-      <w:proofErr w:type="spellEnd"/>
-      <w:r>
-        <w:t xml:space="preserve"> támogató modul</w:t>
-      </w:r>
-      <w:r>
-        <w:t xml:space="preserve">ban ennek hatására az Értékesítés támogató modulba </w:t>
-      </w:r>
-      <w:r>
-        <w:t>átkerül</w:t>
-      </w:r>
-      <w:r>
-        <w:t xml:space="preserve">nek az ügyféladatai. Ha létezik már ilyen felhasználónévvel ügyfél, azt a regisztrációnál meg kell jeleníteni. </w:t>
-      </w:r>
-    </w:p>
-    <w:p/>
-    <w:p>
-      <w:pPr>
-        <w:pStyle w:val="Cmsor3"/>
-      </w:pPr>
-      <w:r>
-        <w:t>Ügyfél bekeletkezés</w:t>
-      </w:r>
-    </w:p>
-    <w:p>
-      <w:r>
-        <w:t xml:space="preserve">Ha az ügyfél nem a </w:t>
-      </w:r>
-      <w:r>
-        <w:t xml:space="preserve">Web áruház és </w:t>
-      </w:r>
-      <w:proofErr w:type="spellStart"/>
-      <w:r>
-        <w:t>Self</w:t>
-      </w:r>
-      <w:proofErr w:type="spellEnd"/>
-      <w:r>
-        <w:t xml:space="preserve"> </w:t>
-      </w:r>
-      <w:proofErr w:type="spellStart"/>
-      <w:r>
-        <w:t>Care</w:t>
-      </w:r>
-      <w:proofErr w:type="spellEnd"/>
-      <w:r>
-        <w:t xml:space="preserve"> támogató modul</w:t>
-      </w:r>
-      <w:r>
-        <w:t xml:space="preserve">ban regisztrált, akkor is képes bekeletkezni a modulba. </w:t>
-      </w:r>
-      <w:r>
-        <w:t xml:space="preserve">Ha létezik ilyen névvel vagy ügyfél azonosítóval ügyfél, akkor bejelentkezéskor átszedjük az adatait az </w:t>
-      </w:r>
-      <w:r>
-        <w:t>Értékesítés támogató modul</w:t>
-      </w:r>
-      <w:r>
-        <w:t xml:space="preserve">ból. Minden bejelentkezésnél megvizsgáljuk megváltoztak-e az adatai. </w:t>
-      </w:r>
-    </w:p>
-    <w:p/>
-    <w:p>
-      <w:pPr>
-        <w:pStyle w:val="Cmsor3"/>
-      </w:pPr>
-      <w:r>
-        <w:t>Értékesítés</w:t>
-      </w:r>
-    </w:p>
-    <w:p>
-      <w:r>
-        <w:t xml:space="preserve">Ha </w:t>
-      </w:r>
-      <w:r>
-        <w:t xml:space="preserve">Web áruház és </w:t>
-      </w:r>
-      <w:proofErr w:type="spellStart"/>
-      <w:r>
-        <w:t>Self</w:t>
-      </w:r>
-      <w:proofErr w:type="spellEnd"/>
-      <w:r>
-        <w:t xml:space="preserve"> </w:t>
-      </w:r>
-      <w:proofErr w:type="spellStart"/>
-      <w:r>
-        <w:t>Care</w:t>
-      </w:r>
-      <w:proofErr w:type="spellEnd"/>
-      <w:r>
-        <w:t xml:space="preserve"> támogató modul</w:t>
-      </w:r>
-      <w:r>
-        <w:t xml:space="preserve">ban vagy az </w:t>
-      </w:r>
-      <w:r>
-        <w:t>Értékesítés támogató modul</w:t>
-      </w:r>
-      <w:r>
-        <w:t xml:space="preserve">ban egy ajánlat eladásra kerül, akkor az értékesítési ponthoz vagy a web áruházhoz tartozó raktárból az adott ajánlatokban szerepelő termékek száma csökken </w:t>
-      </w:r>
-      <w:r>
-        <w:t xml:space="preserve">az ajánlatokban szereplő darabszámmal. Minkát modulban látható egyes terméktípusok darabszámai, abban az esetben, ha nem érhető el megfelelő számú termék, az adott ajánlat nem értékesíthető. </w:t>
+      <w:r>
+        <w:t xml:space="preserve"> A</w:t>
+      </w:r>
+      <w:r>
+        <w:t xml:space="preserve">bban az esetben, ha nem érhető el megfelelő számú termék, az adott ajánlat nem értékesíthető. </w:t>
       </w:r>
     </w:p>
     <w:p>
@@ -5913,23 +5778,7 @@
         <w:t>ban felvett terméktípusok használhatóak. A</w:t>
       </w:r>
       <w:r>
-        <w:t xml:space="preserve"> Web áruház és </w:t>
-      </w:r>
-      <w:proofErr w:type="spellStart"/>
-      <w:r>
-        <w:t>Self</w:t>
-      </w:r>
-      <w:proofErr w:type="spellEnd"/>
-      <w:r>
-        <w:t xml:space="preserve"> </w:t>
-      </w:r>
-      <w:proofErr w:type="spellStart"/>
-      <w:r>
-        <w:t>Care</w:t>
-      </w:r>
-      <w:proofErr w:type="spellEnd"/>
-      <w:r>
-        <w:t xml:space="preserve"> támogató modul</w:t>
+        <w:t xml:space="preserve"> Web áruház és Self Care támogató modul</w:t>
       </w:r>
       <w:r>
         <w:t xml:space="preserve">ban csak az </w:t>
@@ -5958,23 +5807,7 @@
         <w:t xml:space="preserve">Ha </w:t>
       </w:r>
       <w:r>
-        <w:t xml:space="preserve">Web áruház és </w:t>
-      </w:r>
-      <w:proofErr w:type="spellStart"/>
-      <w:r>
-        <w:t>Self</w:t>
-      </w:r>
-      <w:proofErr w:type="spellEnd"/>
-      <w:r>
-        <w:t xml:space="preserve"> </w:t>
-      </w:r>
-      <w:proofErr w:type="spellStart"/>
-      <w:r>
-        <w:t>Care</w:t>
-      </w:r>
-      <w:proofErr w:type="spellEnd"/>
-      <w:r>
-        <w:t xml:space="preserve"> támogató modul</w:t>
+        <w:t>Web áruház és Self Care támogató modul</w:t>
       </w:r>
       <w:r>
         <w:t xml:space="preserve"> vagy az </w:t>
@@ -5989,10 +5822,7 @@
         <w:t>Raktározási és készletkezelő modul</w:t>
       </w:r>
       <w:r>
-        <w:t>ban</w:t>
-      </w:r>
-      <w:r>
-        <w:t xml:space="preserve">. Ezek alapértelmezetten ÚJ státuszt kapnak. A megrendelések teljesítéséhez új mozgásokat kell létrehozni az adott raktár felé. Amennyiben nem áll rendelkezésre elegendő termék a központi raktárban a szállítások nem hozhatóak létre. Ha a szállítás létrejön, alapértelmezetten Folyamatban státuszú lesz és a hozzárendelt rendelés státusza is Folyamatban lesz. Ha a szállítást a cél raktár átvette, a szállítás státusza Átvettre, míg a rendelésé Teljesítettre változik.      </w:t>
+        <w:t xml:space="preserve">ban. Ezek alapértelmezetten ÚJ státuszt kapnak. A megrendelések teljesítéséhez új mozgásokat kell létrehozni az adott raktár felé. Amennyiben nem áll rendelkezésre elegendő termék a központi raktárban a szállítások nem hozhatóak létre. Ha a szállítás létrejön, alapértelmezetten Folyamatban státuszú lesz és a hozzárendelt rendelés státusza is Folyamatban lesz. Ha a szállítást a cél raktár átvette, a szállítás státusza Átvettre, míg a rendelésé Teljesítettre változik.      </w:t>
       </w:r>
     </w:p>
     <w:p/>
@@ -6123,7 +5953,7 @@
                 <w:noProof/>
                 <w:szCs w:val="18"/>
               </w:rPr>
-              <w:t>9</w:t>
+              <w:t>10</w:t>
             </w:r>
             <w:r>
               <w:rPr>
@@ -11217,6 +11047,7 @@
   <w:style w:type="character" w:default="1" w:styleId="Bekezdsalapbettpusa">
     <w:name w:val="Default Paragraph Font"/>
     <w:uiPriority w:val="1"/>
+    <w:semiHidden/>
     <w:unhideWhenUsed/>
   </w:style>
   <w:style w:type="table" w:default="1" w:styleId="Normltblzat">
@@ -11808,6 +11639,7 @@
     <w:rsid w:val="00862888"/>
     <w:rsid w:val="00B15F14"/>
     <w:rsid w:val="00E11903"/>
+    <w:rsid w:val="00EB161A"/>
   </w:rsids>
   <m:mathPr>
     <m:mathFont m:val="Cambria Math"/>
@@ -12579,15 +12411,6 @@
 </file>
 
 <file path=customXml/item2.xml><?xml version="1.0" encoding="utf-8"?>
-<?mso-contentType ?>
-<FormTemplates xmlns="http://schemas.microsoft.com/sharepoint/v3/contenttype/forms">
-  <Display>DocumentLibraryForm</Display>
-  <Edit>DocumentLibraryForm</Edit>
-  <New>DocumentLibraryForm</New>
-</FormTemplates>
-</file>
-
-<file path=customXml/item3.xml><?xml version="1.0" encoding="utf-8"?>
 <ct:contentTypeSchema xmlns:ct="http://schemas.microsoft.com/office/2006/metadata/contentType" xmlns:ma="http://schemas.microsoft.com/office/2006/metadata/properties/metaAttributes" ct:_="" ma:_="" ma:contentTypeName="Dokumentum" ma:contentTypeID="0x010100A08ADBFDD6856F4A9C75C7A19E8E8B68" ma:contentTypeVersion="0" ma:contentTypeDescription="Új dokumentum létrehozása." ma:contentTypeScope="" ma:versionID="4dd8b60a5bbd2157c64cb02e3ac80a57">
   <xsd:schema xmlns:xsd="http://www.w3.org/2001/XMLSchema" xmlns:xs="http://www.w3.org/2001/XMLSchema" xmlns:p="http://schemas.microsoft.com/office/2006/metadata/properties" targetNamespace="http://schemas.microsoft.com/office/2006/metadata/properties" ma:root="true" ma:fieldsID="7272c3706e31d85aa278778a1025862f">
     <xsd:element name="properties">
@@ -12701,6 +12524,15 @@
 </ct:contentTypeSchema>
 </file>
 
+<file path=customXml/item3.xml><?xml version="1.0" encoding="utf-8"?>
+<?mso-contentType ?>
+<FormTemplates xmlns="http://schemas.microsoft.com/sharepoint/v3/contenttype/forms">
+  <Display>DocumentLibraryForm</Display>
+  <Edit>DocumentLibraryForm</Edit>
+  <New>DocumentLibraryForm</New>
+</FormTemplates>
+</file>
+
 <file path=customXml/item4.xml><?xml version="1.0" encoding="utf-8"?>
 <b:Sources xmlns:b="http://schemas.openxmlformats.org/officeDocument/2006/bibliography" xmlns="http://schemas.openxmlformats.org/officeDocument/2006/bibliography" SelectedStyle="\APA.XSL" StyleName="APA"/>
 </file>
@@ -12714,14 +12546,6 @@
 </file>
 
 <file path=customXml/itemProps2.xml><?xml version="1.0" encoding="utf-8"?>
-<ds:datastoreItem xmlns:ds="http://schemas.openxmlformats.org/officeDocument/2006/customXml" ds:itemID="{904A859C-80FA-410F-9A12-CEE6094B5533}">
-  <ds:schemaRefs>
-    <ds:schemaRef ds:uri="http://schemas.microsoft.com/sharepoint/v3/contenttype/forms"/>
-  </ds:schemaRefs>
-</ds:datastoreItem>
-</file>
-
-<file path=customXml/itemProps3.xml><?xml version="1.0" encoding="utf-8"?>
 <ds:datastoreItem xmlns:ds="http://schemas.openxmlformats.org/officeDocument/2006/customXml" ds:itemID="{458B277A-6F34-42CB-87F1-5ED193596ECA}">
   <ds:schemaRefs>
     <ds:schemaRef ds:uri="http://schemas.microsoft.com/office/2006/metadata/contentType"/>
@@ -12737,8 +12561,16 @@
 </ds:datastoreItem>
 </file>
 
+<file path=customXml/itemProps3.xml><?xml version="1.0" encoding="utf-8"?>
+<ds:datastoreItem xmlns:ds="http://schemas.openxmlformats.org/officeDocument/2006/customXml" ds:itemID="{904A859C-80FA-410F-9A12-CEE6094B5533}">
+  <ds:schemaRefs>
+    <ds:schemaRef ds:uri="http://schemas.microsoft.com/sharepoint/v3/contenttype/forms"/>
+  </ds:schemaRefs>
+</ds:datastoreItem>
+</file>
+
 <file path=customXml/itemProps4.xml><?xml version="1.0" encoding="utf-8"?>
-<ds:datastoreItem xmlns:ds="http://schemas.openxmlformats.org/officeDocument/2006/customXml" ds:itemID="{DE7274D9-49F0-4941-874F-0E77CDAFA48A}">
+<ds:datastoreItem xmlns:ds="http://schemas.openxmlformats.org/officeDocument/2006/customXml" ds:itemID="{6C0B141D-CB53-472F-944E-938FEE3A9E94}">
   <ds:schemaRefs>
     <ds:schemaRef ds:uri="http://schemas.openxmlformats.org/officeDocument/2006/bibliography"/>
   </ds:schemaRefs>

</xml_diff>